<commit_message>
added ratings to trip.js
</commit_message>
<xml_diff>
--- a/jobs/Final Report Draft.docx
+++ b/jobs/Final Report Draft.docx
@@ -478,6 +478,21 @@
       <w:r>
         <w:rPr/>
         <w:t>Caching Implementation (Amazon S3)</w:t>
+      </w:r>
+    </w:p>
+    <w:p>
+      <w:pPr>
+        <w:pStyle w:val="style0"/>
+        <w:numPr>
+          <w:ilvl w:val="1"/>
+          <w:numId w:val="4"/>
+        </w:numPr>
+        <w:jc w:val="left"/>
+        <w:rPr/>
+      </w:pPr>
+      <w:r>
+        <w:rPr/>
+        <w:t>Notifications</w:t>
       </w:r>
     </w:p>
     <w:p>
@@ -1005,7 +1020,7 @@
 <w:hdr xmlns:o="urn:schemas-microsoft-com:office:office" xmlns:r="http://schemas.openxmlformats.org/officeDocument/2006/relationships" xmlns:v="urn:schemas-microsoft-com:vml" xmlns:w="http://schemas.openxmlformats.org/wordprocessingml/2006/main" xmlns:w10="urn:schemas-microsoft-com:office:word" xmlns:wp="http://schemas.openxmlformats.org/drawingml/2006/wordprocessingDrawing">
   <w:p>
     <w:pPr>
-      <w:pStyle w:val="style23"/>
+      <w:pStyle w:val="style25"/>
       <w:jc w:val="left"/>
       <w:rPr/>
     </w:pPr>
@@ -1741,10 +1756,24 @@
       <w:rFonts w:cs="OpenSymbol"/>
     </w:rPr>
   </w:style>
-  <w:style w:styleId="style18" w:type="paragraph">
+  <w:style w:styleId="style18" w:type="character">
+    <w:name w:val="ListLabel 3"/>
+    <w:next w:val="style18"/>
+    <w:rPr>
+      <w:rFonts w:cs="Symbol"/>
+    </w:rPr>
+  </w:style>
+  <w:style w:styleId="style19" w:type="character">
+    <w:name w:val="ListLabel 4"/>
+    <w:next w:val="style19"/>
+    <w:rPr>
+      <w:rFonts w:cs="OpenSymbol"/>
+    </w:rPr>
+  </w:style>
+  <w:style w:styleId="style20" w:type="paragraph">
     <w:name w:val="Heading"/>
     <w:basedOn w:val="style0"/>
-    <w:next w:val="style19"/>
+    <w:next w:val="style21"/>
     <w:pPr>
       <w:keepNext/>
       <w:spacing w:after="120" w:before="240"/>
@@ -1756,27 +1785,27 @@
       <w:szCs w:val="28"/>
     </w:rPr>
   </w:style>
-  <w:style w:styleId="style19" w:type="paragraph">
+  <w:style w:styleId="style21" w:type="paragraph">
     <w:name w:val="Text Body"/>
     <w:basedOn w:val="style0"/>
-    <w:next w:val="style19"/>
+    <w:next w:val="style21"/>
     <w:pPr>
       <w:spacing w:after="120" w:before="0"/>
       <w:contextualSpacing w:val="false"/>
     </w:pPr>
     <w:rPr/>
   </w:style>
-  <w:style w:styleId="style20" w:type="paragraph">
+  <w:style w:styleId="style22" w:type="paragraph">
     <w:name w:val="List"/>
-    <w:basedOn w:val="style19"/>
-    <w:next w:val="style20"/>
+    <w:basedOn w:val="style21"/>
+    <w:next w:val="style22"/>
     <w:pPr/>
     <w:rPr/>
   </w:style>
-  <w:style w:styleId="style21" w:type="paragraph">
+  <w:style w:styleId="style23" w:type="paragraph">
     <w:name w:val="Caption"/>
     <w:basedOn w:val="style0"/>
-    <w:next w:val="style21"/>
+    <w:next w:val="style23"/>
     <w:pPr>
       <w:suppressLineNumbers/>
       <w:spacing w:after="120" w:before="120"/>
@@ -1789,19 +1818,19 @@
       <w:szCs w:val="24"/>
     </w:rPr>
   </w:style>
-  <w:style w:styleId="style22" w:type="paragraph">
+  <w:style w:styleId="style24" w:type="paragraph">
     <w:name w:val="Index"/>
     <w:basedOn w:val="style0"/>
-    <w:next w:val="style22"/>
+    <w:next w:val="style24"/>
     <w:pPr>
       <w:suppressLineNumbers/>
     </w:pPr>
     <w:rPr/>
   </w:style>
-  <w:style w:styleId="style23" w:type="paragraph">
+  <w:style w:styleId="style25" w:type="paragraph">
     <w:name w:val="Header"/>
     <w:basedOn w:val="style0"/>
-    <w:next w:val="style23"/>
+    <w:next w:val="style25"/>
     <w:pPr>
       <w:suppressLineNumbers/>
       <w:tabs>

</xml_diff>

<commit_message>
shares.js issue with addrating
</commit_message>
<xml_diff>
--- a/jobs/Final Report Draft.docx
+++ b/jobs/Final Report Draft.docx
@@ -73,7 +73,11 @@
       </w:pPr>
       <w:r>
         <w:rPr/>
-        <w:t>Quanze (Jim) Chen</w:t>
+        <w:t xml:space="preserve">Quanze (Jim) Chen </w:t>
+      </w:r>
+      <w:r>
+        <w:rPr/>
+        <w:t>[cquanze]</w:t>
       </w:r>
     </w:p>
     <w:p>
@@ -88,7 +92,11 @@
       </w:pPr>
       <w:r>
         <w:rPr/>
-        <w:t>Leonard Loo</w:t>
+        <w:t xml:space="preserve">Leonard Loo </w:t>
+      </w:r>
+      <w:r>
+        <w:rPr/>
+        <w:t>[leoloo]</w:t>
       </w:r>
     </w:p>
     <w:p>
@@ -103,7 +111,11 @@
       </w:pPr>
       <w:r>
         <w:rPr/>
-        <w:t>Chenyang (Ray) Lei</w:t>
+        <w:t xml:space="preserve">Chenyang (Ray) Lei  </w:t>
+      </w:r>
+      <w:r>
+        <w:rPr/>
+        <w:t>[chenylei]</w:t>
       </w:r>
     </w:p>
     <w:p>
@@ -118,7 +130,11 @@
       </w:pPr>
       <w:r>
         <w:rPr/>
-        <w:t>Darren Yin</w:t>
+        <w:t xml:space="preserve">Darren Yin </w:t>
+      </w:r>
+      <w:r>
+        <w:rPr/>
+        <w:t>[darreny]</w:t>
       </w:r>
     </w:p>
     <w:p>
@@ -176,7 +192,15 @@
       </w:r>
       <w:r>
         <w:rPr/>
-        <w:t>running on an Amazon EC2 instance.  Along with Node.js we utilized Express, Jade, Bootstrap, and Redis for the project.</w:t>
+        <w:t>running on an Amazon EC2 instance.  Along with Node.js we utilized Express, Jade, Bootstrap,</w:t>
+      </w:r>
+      <w:r>
+        <w:rPr/>
+        <w:t xml:space="preserve"> Jquery, S3,</w:t>
+      </w:r>
+      <w:r>
+        <w:rPr/>
+        <w:t xml:space="preserve"> and Redis for the project.</w:t>
       </w:r>
     </w:p>
     <w:p>
@@ -462,7 +486,15 @@
       </w:pPr>
       <w:r>
         <w:rPr/>
-        <w:t>Search for users and locations</w:t>
+        <w:t xml:space="preserve">Search for users, </w:t>
+      </w:r>
+      <w:r>
+        <w:rPr/>
+        <w:t>trips, and</w:t>
+      </w:r>
+      <w:r>
+        <w:rPr/>
+        <w:t xml:space="preserve"> locations</w:t>
       </w:r>
     </w:p>
     <w:p>
@@ -477,7 +509,23 @@
       </w:pPr>
       <w:r>
         <w:rPr/>
-        <w:t>Caching Implementation (Amazon S3)</w:t>
+        <w:t xml:space="preserve">Caching </w:t>
+      </w:r>
+      <w:r>
+        <w:rPr/>
+        <w:t>photos and videos</w:t>
+      </w:r>
+      <w:r>
+        <w:rPr/>
+        <w:t xml:space="preserve"> (</w:t>
+      </w:r>
+      <w:r>
+        <w:rPr/>
+        <w:t xml:space="preserve">w/ </w:t>
+      </w:r>
+      <w:r>
+        <w:rPr/>
+        <w:t>Amazon S3)</w:t>
       </w:r>
     </w:p>
     <w:p>
@@ -492,12 +540,103 @@
       </w:pPr>
       <w:r>
         <w:rPr/>
+        <w:t>Caching login hotdata (w/ Redis)</w:t>
+      </w:r>
+    </w:p>
+    <w:p>
+      <w:pPr>
+        <w:pStyle w:val="style0"/>
+        <w:numPr>
+          <w:ilvl w:val="1"/>
+          <w:numId w:val="4"/>
+        </w:numPr>
+        <w:jc w:val="left"/>
+        <w:rPr/>
+      </w:pPr>
+      <w:r>
+        <w:rPr/>
         <w:t>Notifications</w:t>
       </w:r>
     </w:p>
     <w:p>
       <w:pPr>
         <w:pStyle w:val="style0"/>
+        <w:numPr>
+          <w:ilvl w:val="1"/>
+          <w:numId w:val="4"/>
+        </w:numPr>
+        <w:jc w:val="left"/>
+        <w:rPr/>
+      </w:pPr>
+      <w:r>
+        <w:rPr/>
+        <w:t>Checklists</w:t>
+      </w:r>
+    </w:p>
+    <w:p>
+      <w:pPr>
+        <w:pStyle w:val="style0"/>
+        <w:jc w:val="left"/>
+        <w:rPr/>
+      </w:pPr>
+      <w:r>
+        <w:rPr/>
+      </w:r>
+    </w:p>
+    <w:p>
+      <w:pPr>
+        <w:pStyle w:val="style0"/>
+        <w:jc w:val="left"/>
+        <w:rPr/>
+      </w:pPr>
+      <w:r>
+        <w:rPr/>
+      </w:r>
+    </w:p>
+    <w:p>
+      <w:pPr>
+        <w:pStyle w:val="style0"/>
+        <w:jc w:val="left"/>
+        <w:rPr/>
+      </w:pPr>
+      <w:r>
+        <w:rPr/>
+        <w:t>Extra Credit Claimed:</w:t>
+      </w:r>
+    </w:p>
+    <w:p>
+      <w:pPr>
+        <w:pStyle w:val="style0"/>
+        <w:numPr>
+          <w:ilvl w:val="0"/>
+          <w:numId w:val="5"/>
+        </w:numPr>
+        <w:jc w:val="left"/>
+        <w:rPr/>
+      </w:pPr>
+      <w:r>
+        <w:rPr/>
+        <w:t>Checklists (usable as expense tracker)</w:t>
+      </w:r>
+    </w:p>
+    <w:p>
+      <w:pPr>
+        <w:pStyle w:val="style0"/>
+        <w:numPr>
+          <w:ilvl w:val="0"/>
+          <w:numId w:val="5"/>
+        </w:numPr>
+        <w:jc w:val="left"/>
+        <w:rPr/>
+      </w:pPr>
+      <w:r>
+        <w:rPr/>
+        <w:t>Notifications</w:t>
+      </w:r>
+    </w:p>
+    <w:p>
+      <w:pPr>
+        <w:pStyle w:val="style0"/>
         <w:jc w:val="left"/>
         <w:rPr/>
       </w:pPr>
@@ -525,6 +664,31 @@
       <w:r>
         <w:rPr/>
         <w:tab/>
+      </w:r>
+    </w:p>
+    <w:p>
+      <w:pPr>
+        <w:pStyle w:val="style0"/>
+        <w:jc w:val="left"/>
+        <w:rPr/>
+      </w:pPr>
+      <w:r>
+        <w:rPr/>
+        <w:tab/>
+      </w:r>
+      <w:r>
+        <w:rPr/>
+        <w:t>The basic architecture of our site is Node.js running on the Express framework.  Redis is used to cache login hotdata and S3 is used to cache photos and videos.  Frontend features use Bootstrap, Jquery, and Jade.</w:t>
+      </w:r>
+    </w:p>
+    <w:p>
+      <w:pPr>
+        <w:pStyle w:val="style0"/>
+        <w:jc w:val="left"/>
+        <w:rPr/>
+      </w:pPr>
+      <w:r>
+        <w:rPr/>
       </w:r>
     </w:p>
     <w:p>
@@ -570,7 +734,6 @@
       </w:pPr>
       <w:r>
         <w:rPr/>
-        <w:tab/>
         <w:t xml:space="preserve">We chose to do this to prevent one large table with an excessive number of null cells (due to different media having different attributes).  We believe that having 1 unique shareable id and then joining the shareables table with any of the media tables was a better solution to obtain information about a specific media type.  These shareables must all be added to an album to exist (with an album being contained by itself).  </w:t>
       </w:r>
     </w:p>
@@ -583,7 +746,6 @@
       </w:pPr>
       <w:r>
         <w:rPr/>
-        <w:tab/>
         <w:t>These shareables can then also be shared to other users or to trips (with a privacy setting when shared to trips).  The only two privacy settings that exist are public and private.  While private only friends and the user can view the shareable while public means that anyone can view the shareable.</w:t>
       </w:r>
     </w:p>
@@ -634,15 +796,19 @@
     <w:p>
       <w:pPr>
         <w:pStyle w:val="style0"/>
-        <w:ind w:firstLine="713" w:left="1425" w:right="0"/>
-        <w:jc w:val="left"/>
-        <w:rPr/>
-      </w:pPr>
-      <w:r>
-        <w:rPr/>
-        <w:t>NO IDEA RIGHT NOW</w:t>
+        <w:widowControl w:val="false"/>
+        <w:suppressAutoHyphens w:val="true"/>
+        <w:ind w:firstLine="647" w:left="1425" w:right="0"/>
+        <w:jc w:val="left"/>
+        <w:rPr/>
+      </w:pPr>
+      <w:r>
+        <w:rPr/>
         <w:tab/>
-        <w:tab/>
+      </w:r>
+      <w:r>
+        <w:rPr/>
+        <w:t>Our recommendation system recommends both friends and trips.  It recommends the friends of your friends who are currently not your friends.  For trips, it recommends trips that you haven't been to, that at least one friend is currently a member of.</w:t>
       </w:r>
     </w:p>
     <w:p>
@@ -686,7 +852,7 @@
       </w:pPr>
       <w:r>
         <w:rPr/>
-        <w:t>JIM CAN WRITE</w:t>
+        <w:t>Search is implemented by doing a LIKE match in our MySQL database.  It then returns any users, trips, and locations that match the search string or contain a substring that is equal to the search string.</w:t>
       </w:r>
     </w:p>
     <w:p>
@@ -730,7 +896,7 @@
       </w:pPr>
       <w:r>
         <w:rPr/>
-        <w:t>NO IDEA RIGHT NOW</w:t>
+        <w:t>Redis for caching login hot-data, i.e. user data is cached when people log on.  And we are caching photos and videos in S3.</w:t>
       </w:r>
     </w:p>
     <w:p>
@@ -1020,7 +1186,7 @@
 <w:hdr xmlns:o="urn:schemas-microsoft-com:office:office" xmlns:r="http://schemas.openxmlformats.org/officeDocument/2006/relationships" xmlns:v="urn:schemas-microsoft-com:vml" xmlns:w="http://schemas.openxmlformats.org/wordprocessingml/2006/main" xmlns:w10="urn:schemas-microsoft-com:office:word" xmlns:wp="http://schemas.openxmlformats.org/drawingml/2006/wordprocessingDrawing">
   <w:p>
     <w:pPr>
-      <w:pStyle w:val="style25"/>
+      <w:pStyle w:val="style27"/>
       <w:jc w:val="left"/>
       <w:rPr/>
     </w:pPr>
@@ -1582,6 +1748,143 @@
     </w:lvl>
   </w:abstractNum>
   <w:abstractNum w:abstractNumId="5">
+    <w:lvl w:ilvl="0">
+      <w:start w:val="1"/>
+      <w:numFmt w:val="bullet"/>
+      <w:lvlText w:val=""/>
+      <w:lvlJc w:val="left"/>
+      <w:pPr>
+        <w:tabs>
+          <w:tab w:pos="720" w:val="num"/>
+        </w:tabs>
+        <w:ind w:hanging="360" w:left="720"/>
+      </w:pPr>
+      <w:rPr>
+        <w:rFonts w:ascii="Symbol" w:cs="Symbol" w:hAnsi="Symbol" w:hint="default"/>
+      </w:rPr>
+    </w:lvl>
+    <w:lvl w:ilvl="1">
+      <w:start w:val="1"/>
+      <w:numFmt w:val="bullet"/>
+      <w:lvlText w:val="◦"/>
+      <w:lvlJc w:val="left"/>
+      <w:pPr>
+        <w:tabs>
+          <w:tab w:pos="1080" w:val="num"/>
+        </w:tabs>
+        <w:ind w:hanging="360" w:left="1080"/>
+      </w:pPr>
+      <w:rPr>
+        <w:rFonts w:ascii="OpenSymbol" w:cs="OpenSymbol" w:hAnsi="OpenSymbol" w:hint="default"/>
+      </w:rPr>
+    </w:lvl>
+    <w:lvl w:ilvl="2">
+      <w:start w:val="1"/>
+      <w:numFmt w:val="bullet"/>
+      <w:lvlText w:val="▪"/>
+      <w:lvlJc w:val="left"/>
+      <w:pPr>
+        <w:tabs>
+          <w:tab w:pos="1440" w:val="num"/>
+        </w:tabs>
+        <w:ind w:hanging="360" w:left="1440"/>
+      </w:pPr>
+      <w:rPr>
+        <w:rFonts w:ascii="OpenSymbol" w:cs="OpenSymbol" w:hAnsi="OpenSymbol" w:hint="default"/>
+      </w:rPr>
+    </w:lvl>
+    <w:lvl w:ilvl="3">
+      <w:start w:val="1"/>
+      <w:numFmt w:val="bullet"/>
+      <w:lvlText w:val=""/>
+      <w:lvlJc w:val="left"/>
+      <w:pPr>
+        <w:tabs>
+          <w:tab w:pos="1800" w:val="num"/>
+        </w:tabs>
+        <w:ind w:hanging="360" w:left="1800"/>
+      </w:pPr>
+      <w:rPr>
+        <w:rFonts w:ascii="Symbol" w:cs="Symbol" w:hAnsi="Symbol" w:hint="default"/>
+      </w:rPr>
+    </w:lvl>
+    <w:lvl w:ilvl="4">
+      <w:start w:val="1"/>
+      <w:numFmt w:val="bullet"/>
+      <w:lvlText w:val="◦"/>
+      <w:lvlJc w:val="left"/>
+      <w:pPr>
+        <w:tabs>
+          <w:tab w:pos="2160" w:val="num"/>
+        </w:tabs>
+        <w:ind w:hanging="360" w:left="2160"/>
+      </w:pPr>
+      <w:rPr>
+        <w:rFonts w:ascii="OpenSymbol" w:cs="OpenSymbol" w:hAnsi="OpenSymbol" w:hint="default"/>
+      </w:rPr>
+    </w:lvl>
+    <w:lvl w:ilvl="5">
+      <w:start w:val="1"/>
+      <w:numFmt w:val="bullet"/>
+      <w:lvlText w:val="▪"/>
+      <w:lvlJc w:val="left"/>
+      <w:pPr>
+        <w:tabs>
+          <w:tab w:pos="2520" w:val="num"/>
+        </w:tabs>
+        <w:ind w:hanging="360" w:left="2520"/>
+      </w:pPr>
+      <w:rPr>
+        <w:rFonts w:ascii="OpenSymbol" w:cs="OpenSymbol" w:hAnsi="OpenSymbol" w:hint="default"/>
+      </w:rPr>
+    </w:lvl>
+    <w:lvl w:ilvl="6">
+      <w:start w:val="1"/>
+      <w:numFmt w:val="bullet"/>
+      <w:lvlText w:val=""/>
+      <w:lvlJc w:val="left"/>
+      <w:pPr>
+        <w:tabs>
+          <w:tab w:pos="2880" w:val="num"/>
+        </w:tabs>
+        <w:ind w:hanging="360" w:left="2880"/>
+      </w:pPr>
+      <w:rPr>
+        <w:rFonts w:ascii="Symbol" w:cs="Symbol" w:hAnsi="Symbol" w:hint="default"/>
+      </w:rPr>
+    </w:lvl>
+    <w:lvl w:ilvl="7">
+      <w:start w:val="1"/>
+      <w:numFmt w:val="bullet"/>
+      <w:lvlText w:val="◦"/>
+      <w:lvlJc w:val="left"/>
+      <w:pPr>
+        <w:tabs>
+          <w:tab w:pos="3240" w:val="num"/>
+        </w:tabs>
+        <w:ind w:hanging="360" w:left="3240"/>
+      </w:pPr>
+      <w:rPr>
+        <w:rFonts w:ascii="OpenSymbol" w:cs="OpenSymbol" w:hAnsi="OpenSymbol" w:hint="default"/>
+      </w:rPr>
+    </w:lvl>
+    <w:lvl w:ilvl="8">
+      <w:start w:val="1"/>
+      <w:numFmt w:val="bullet"/>
+      <w:lvlText w:val="▪"/>
+      <w:lvlJc w:val="left"/>
+      <w:pPr>
+        <w:tabs>
+          <w:tab w:pos="3600" w:val="num"/>
+        </w:tabs>
+        <w:ind w:hanging="360" w:left="3600"/>
+      </w:pPr>
+      <w:rPr>
+        <w:rFonts w:ascii="OpenSymbol" w:cs="OpenSymbol" w:hAnsi="OpenSymbol" w:hint="default"/>
+      </w:rPr>
+    </w:lvl>
+  </w:abstractNum>
+  <w:abstractNum w:abstractNumId="6">
     <w:lvl w:ilvl="0">
       <w:start w:val="1"/>
       <w:numFmt w:val="none"/>
@@ -1714,6 +2017,9 @@
   </w:num>
   <w:num w:numId="5">
     <w:abstractNumId w:val="5"/>
+  </w:num>
+  <w:num w:numId="6">
+    <w:abstractNumId w:val="6"/>
   </w:num>
 </w:numbering>
 </file>
@@ -1770,10 +2076,24 @@
       <w:rFonts w:cs="OpenSymbol"/>
     </w:rPr>
   </w:style>
-  <w:style w:styleId="style20" w:type="paragraph">
+  <w:style w:styleId="style20" w:type="character">
+    <w:name w:val="ListLabel 5"/>
+    <w:next w:val="style20"/>
+    <w:rPr>
+      <w:rFonts w:cs="Symbol"/>
+    </w:rPr>
+  </w:style>
+  <w:style w:styleId="style21" w:type="character">
+    <w:name w:val="ListLabel 6"/>
+    <w:next w:val="style21"/>
+    <w:rPr>
+      <w:rFonts w:cs="OpenSymbol"/>
+    </w:rPr>
+  </w:style>
+  <w:style w:styleId="style22" w:type="paragraph">
     <w:name w:val="Heading"/>
     <w:basedOn w:val="style0"/>
-    <w:next w:val="style21"/>
+    <w:next w:val="style23"/>
     <w:pPr>
       <w:keepNext/>
       <w:spacing w:after="120" w:before="240"/>
@@ -1785,27 +2105,27 @@
       <w:szCs w:val="28"/>
     </w:rPr>
   </w:style>
-  <w:style w:styleId="style21" w:type="paragraph">
+  <w:style w:styleId="style23" w:type="paragraph">
     <w:name w:val="Text Body"/>
     <w:basedOn w:val="style0"/>
-    <w:next w:val="style21"/>
+    <w:next w:val="style23"/>
     <w:pPr>
       <w:spacing w:after="120" w:before="0"/>
       <w:contextualSpacing w:val="false"/>
     </w:pPr>
     <w:rPr/>
   </w:style>
-  <w:style w:styleId="style22" w:type="paragraph">
+  <w:style w:styleId="style24" w:type="paragraph">
     <w:name w:val="List"/>
-    <w:basedOn w:val="style21"/>
-    <w:next w:val="style22"/>
+    <w:basedOn w:val="style23"/>
+    <w:next w:val="style24"/>
     <w:pPr/>
     <w:rPr/>
   </w:style>
-  <w:style w:styleId="style23" w:type="paragraph">
+  <w:style w:styleId="style25" w:type="paragraph">
     <w:name w:val="Caption"/>
     <w:basedOn w:val="style0"/>
-    <w:next w:val="style23"/>
+    <w:next w:val="style25"/>
     <w:pPr>
       <w:suppressLineNumbers/>
       <w:spacing w:after="120" w:before="120"/>
@@ -1818,19 +2138,19 @@
       <w:szCs w:val="24"/>
     </w:rPr>
   </w:style>
-  <w:style w:styleId="style24" w:type="paragraph">
+  <w:style w:styleId="style26" w:type="paragraph">
     <w:name w:val="Index"/>
     <w:basedOn w:val="style0"/>
-    <w:next w:val="style24"/>
+    <w:next w:val="style26"/>
     <w:pPr>
       <w:suppressLineNumbers/>
     </w:pPr>
     <w:rPr/>
   </w:style>
-  <w:style w:styleId="style25" w:type="paragraph">
+  <w:style w:styleId="style27" w:type="paragraph">
     <w:name w:val="Header"/>
     <w:basedOn w:val="style0"/>
-    <w:next w:val="style25"/>
+    <w:next w:val="style27"/>
     <w:pPr>
       <w:suppressLineNumbers/>
       <w:tabs>

</xml_diff>